<commit_message>
update for task 2
</commit_message>
<xml_diff>
--- a/MongoDb2.docx
+++ b/MongoDb2.docx
@@ -17,7 +17,7 @@
     </w:p>
     <w:p>
       <w:pPr>
-        <w:pStyle w:val="ListParagraph"/>
+        <w:pStyle w:val="a3"/>
         <w:numPr>
           <w:ilvl w:val="0"/>
           <w:numId w:val="1"/>
@@ -40,7 +40,7 @@
     </w:p>
     <w:p>
       <w:pPr>
-        <w:pStyle w:val="ListParagraph"/>
+        <w:pStyle w:val="a3"/>
         <w:jc w:val="both"/>
       </w:pPr>
       <w:r>
@@ -49,7 +49,7 @@
     </w:p>
     <w:p>
       <w:pPr>
-        <w:pStyle w:val="ListParagraph"/>
+        <w:pStyle w:val="a3"/>
         <w:jc w:val="both"/>
       </w:pPr>
       <w:r>
@@ -66,7 +66,7 @@
     </w:p>
     <w:p>
       <w:pPr>
-        <w:pStyle w:val="ListParagraph"/>
+        <w:pStyle w:val="a3"/>
         <w:jc w:val="both"/>
       </w:pPr>
       <w:r>
@@ -75,7 +75,7 @@
     </w:p>
     <w:p>
       <w:pPr>
-        <w:pStyle w:val="ListParagraph"/>
+        <w:pStyle w:val="a3"/>
         <w:jc w:val="both"/>
       </w:pPr>
       <w:r>
@@ -84,7 +84,7 @@
     </w:p>
     <w:p>
       <w:pPr>
-        <w:pStyle w:val="ListParagraph"/>
+        <w:pStyle w:val="a3"/>
         <w:jc w:val="both"/>
       </w:pPr>
       <w:r>
@@ -93,7 +93,7 @@
     </w:p>
     <w:p>
       <w:pPr>
-        <w:pStyle w:val="ListParagraph"/>
+        <w:pStyle w:val="a3"/>
         <w:jc w:val="both"/>
       </w:pPr>
       <w:r>
@@ -102,7 +102,7 @@
     </w:p>
     <w:p>
       <w:pPr>
-        <w:pStyle w:val="ListParagraph"/>
+        <w:pStyle w:val="a3"/>
         <w:jc w:val="both"/>
       </w:pPr>
       <w:r>
@@ -111,7 +111,7 @@
     </w:p>
     <w:p>
       <w:pPr>
-        <w:pStyle w:val="ListParagraph"/>
+        <w:pStyle w:val="a3"/>
         <w:jc w:val="both"/>
       </w:pPr>
       <w:r>
@@ -120,7 +120,7 @@
     </w:p>
     <w:p>
       <w:pPr>
-        <w:pStyle w:val="ListParagraph"/>
+        <w:pStyle w:val="a3"/>
         <w:jc w:val="both"/>
       </w:pPr>
       <w:r>
@@ -129,7 +129,7 @@
     </w:p>
     <w:p>
       <w:pPr>
-        <w:pStyle w:val="ListParagraph"/>
+        <w:pStyle w:val="a3"/>
         <w:jc w:val="both"/>
       </w:pPr>
       <w:r>
@@ -138,7 +138,7 @@
     </w:p>
     <w:p>
       <w:pPr>
-        <w:pStyle w:val="ListParagraph"/>
+        <w:pStyle w:val="a3"/>
         <w:jc w:val="both"/>
       </w:pPr>
       <w:proofErr w:type="gramStart"/>
@@ -152,13 +152,13 @@
     </w:p>
     <w:p>
       <w:pPr>
-        <w:pStyle w:val="ListParagraph"/>
-        <w:jc w:val="both"/>
-      </w:pPr>
-    </w:p>
-    <w:p>
-      <w:pPr>
-        <w:pStyle w:val="ListParagraph"/>
+        <w:pStyle w:val="a3"/>
+        <w:jc w:val="both"/>
+      </w:pPr>
+    </w:p>
+    <w:p>
+      <w:pPr>
+        <w:pStyle w:val="a3"/>
         <w:jc w:val="both"/>
       </w:pPr>
       <w:r>
@@ -173,7 +173,7 @@
     </w:p>
     <w:p>
       <w:pPr>
-        <w:pStyle w:val="ListParagraph"/>
+        <w:pStyle w:val="a3"/>
         <w:jc w:val="both"/>
       </w:pPr>
       <w:proofErr w:type="gramStart"/>
@@ -187,7 +187,7 @@
     </w:p>
     <w:p>
       <w:pPr>
-        <w:pStyle w:val="ListParagraph"/>
+        <w:pStyle w:val="a3"/>
         <w:jc w:val="both"/>
       </w:pPr>
       <w:proofErr w:type="gramStart"/>
@@ -201,7 +201,7 @@
     </w:p>
     <w:p>
       <w:pPr>
-        <w:pStyle w:val="ListParagraph"/>
+        <w:pStyle w:val="a3"/>
         <w:jc w:val="both"/>
       </w:pPr>
       <w:proofErr w:type="gramStart"/>
@@ -215,7 +215,7 @@
     </w:p>
     <w:p>
       <w:pPr>
-        <w:pStyle w:val="ListParagraph"/>
+        <w:pStyle w:val="a3"/>
         <w:jc w:val="both"/>
       </w:pPr>
       <w:proofErr w:type="gramStart"/>
@@ -229,13 +229,13 @@
     </w:p>
     <w:p>
       <w:pPr>
-        <w:pStyle w:val="ListParagraph"/>
-        <w:jc w:val="both"/>
-      </w:pPr>
-    </w:p>
-    <w:p>
-      <w:pPr>
-        <w:pStyle w:val="ListParagraph"/>
+        <w:pStyle w:val="a3"/>
+        <w:jc w:val="both"/>
+      </w:pPr>
+    </w:p>
+    <w:p>
+      <w:pPr>
+        <w:pStyle w:val="a3"/>
         <w:numPr>
           <w:ilvl w:val="0"/>
           <w:numId w:val="1"/>
@@ -248,7 +248,7 @@
     </w:p>
     <w:p>
       <w:pPr>
-        <w:pStyle w:val="ListParagraph"/>
+        <w:pStyle w:val="a3"/>
         <w:jc w:val="both"/>
       </w:pPr>
       <w:proofErr w:type="spellStart"/>
@@ -267,7 +267,7 @@
     </w:p>
     <w:p>
       <w:pPr>
-        <w:pStyle w:val="ListParagraph"/>
+        <w:pStyle w:val="a3"/>
         <w:jc w:val="both"/>
       </w:pPr>
       <w:r>
@@ -281,7 +281,7 @@
     </w:p>
     <w:p>
       <w:pPr>
-        <w:pStyle w:val="ListParagraph"/>
+        <w:pStyle w:val="a3"/>
         <w:jc w:val="both"/>
       </w:pPr>
       <w:r>
@@ -306,7 +306,7 @@
     </w:p>
     <w:p>
       <w:pPr>
-        <w:pStyle w:val="ListParagraph"/>
+        <w:pStyle w:val="a3"/>
         <w:jc w:val="both"/>
       </w:pPr>
       <w:r>
@@ -315,7 +315,7 @@
     </w:p>
     <w:p>
       <w:pPr>
-        <w:pStyle w:val="ListParagraph"/>
+        <w:pStyle w:val="a3"/>
         <w:jc w:val="both"/>
       </w:pPr>
       <w:r>
@@ -324,7 +324,7 @@
     </w:p>
     <w:p>
       <w:pPr>
-        <w:pStyle w:val="ListParagraph"/>
+        <w:pStyle w:val="a3"/>
         <w:jc w:val="both"/>
       </w:pPr>
       <w:r>
@@ -333,7 +333,7 @@
     </w:p>
     <w:p>
       <w:pPr>
-        <w:pStyle w:val="ListParagraph"/>
+        <w:pStyle w:val="a3"/>
         <w:jc w:val="both"/>
       </w:pPr>
       <w:r>
@@ -353,12 +353,18 @@
       </w:r>
       <w:proofErr w:type="spellEnd"/>
       <w:r>
-        <w:t>', count: {$sum: "$passengers"}</w:t>
-      </w:r>
-    </w:p>
-    <w:p>
-      <w:pPr>
-        <w:pStyle w:val="ListParagraph"/>
+        <w:t>', count: {$</w:t>
+      </w:r>
+      <w:r>
+        <w:t>avg</w:t>
+      </w:r>
+      <w:r>
+        <w:t>: "$passengers"}</w:t>
+      </w:r>
+    </w:p>
+    <w:p>
+      <w:pPr>
+        <w:pStyle w:val="a3"/>
         <w:jc w:val="both"/>
       </w:pPr>
       <w:r>
@@ -367,7 +373,7 @@
     </w:p>
     <w:p>
       <w:pPr>
-        <w:pStyle w:val="ListParagraph"/>
+        <w:pStyle w:val="a3"/>
         <w:jc w:val="both"/>
       </w:pPr>
       <w:r>
@@ -376,7 +382,7 @@
     </w:p>
     <w:p>
       <w:pPr>
-        <w:pStyle w:val="ListParagraph"/>
+        <w:pStyle w:val="a3"/>
         <w:jc w:val="both"/>
       </w:pPr>
       <w:r>
@@ -385,7 +391,7 @@
     </w:p>
     <w:p>
       <w:pPr>
-        <w:pStyle w:val="ListParagraph"/>
+        <w:pStyle w:val="a3"/>
         <w:jc w:val="both"/>
       </w:pPr>
       <w:r>
@@ -394,7 +400,7 @@
     </w:p>
     <w:p>
       <w:pPr>
-        <w:pStyle w:val="ListParagraph"/>
+        <w:pStyle w:val="a3"/>
         <w:jc w:val="both"/>
       </w:pPr>
       <w:r>
@@ -411,7 +417,7 @@
     </w:p>
     <w:p>
       <w:pPr>
-        <w:pStyle w:val="ListParagraph"/>
+        <w:pStyle w:val="a3"/>
         <w:jc w:val="both"/>
       </w:pPr>
       <w:r>
@@ -420,7 +426,7 @@
     </w:p>
     <w:p>
       <w:pPr>
-        <w:pStyle w:val="ListParagraph"/>
+        <w:pStyle w:val="a3"/>
         <w:jc w:val="both"/>
       </w:pPr>
       <w:r>
@@ -429,7 +435,7 @@
     </w:p>
     <w:p>
       <w:pPr>
-        <w:pStyle w:val="ListParagraph"/>
+        <w:pStyle w:val="a3"/>
         <w:jc w:val="both"/>
       </w:pPr>
       <w:r>
@@ -443,10 +449,12 @@
       <w:r>
         <w:t>$limit": 3 }</w:t>
       </w:r>
-    </w:p>
-    <w:p>
-      <w:pPr>
-        <w:pStyle w:val="ListParagraph"/>
+      <w:bookmarkStart w:id="0" w:name="_GoBack"/>
+      <w:bookmarkEnd w:id="0"/>
+    </w:p>
+    <w:p>
+      <w:pPr>
+        <w:pStyle w:val="a3"/>
         <w:jc w:val="both"/>
       </w:pPr>
       <w:r>
@@ -463,13 +471,13 @@
     </w:p>
     <w:p>
       <w:pPr>
-        <w:pStyle w:val="ListParagraph"/>
-        <w:jc w:val="both"/>
-      </w:pPr>
-    </w:p>
-    <w:p>
-      <w:pPr>
-        <w:pStyle w:val="ListParagraph"/>
+        <w:pStyle w:val="a3"/>
+        <w:jc w:val="both"/>
+      </w:pPr>
+    </w:p>
+    <w:p>
+      <w:pPr>
+        <w:pStyle w:val="a3"/>
         <w:jc w:val="both"/>
       </w:pPr>
       <w:r>
@@ -481,7 +489,7 @@
     </w:p>
     <w:p>
       <w:pPr>
-        <w:pStyle w:val="ListParagraph"/>
+        <w:pStyle w:val="a3"/>
         <w:jc w:val="both"/>
       </w:pPr>
       <w:proofErr w:type="gramStart"/>
@@ -495,7 +503,7 @@
       </w:r>
       <w:proofErr w:type="spellEnd"/>
       <w:r>
-        <w:t>" : 22173, "city" : "Cap-</w:t>
+        <w:t>" : 3167.5714285714284, "city" : "Cap-</w:t>
       </w:r>
       <w:proofErr w:type="spellStart"/>
       <w:r>
@@ -508,7 +516,7 @@
     </w:p>
     <w:p>
       <w:pPr>
-        <w:pStyle w:val="ListParagraph"/>
+        <w:pStyle w:val="a3"/>
         <w:jc w:val="both"/>
       </w:pPr>
       <w:proofErr w:type="gramStart"/>
@@ -522,12 +530,12 @@
       </w:r>
       <w:proofErr w:type="spellEnd"/>
       <w:r>
-        <w:t>" : 17020, "city" : "Loreto, Mexico" }</w:t>
-      </w:r>
-    </w:p>
-    <w:p>
-      <w:pPr>
-        <w:pStyle w:val="ListParagraph"/>
+        <w:t>" : 2431.4285714285716, "city" : "Loreto, Mexico" }</w:t>
+      </w:r>
+    </w:p>
+    <w:p>
+      <w:pPr>
+        <w:pStyle w:val="a3"/>
         <w:jc w:val="both"/>
       </w:pPr>
       <w:proofErr w:type="gramStart"/>
@@ -541,12 +549,24 @@
       </w:r>
       <w:proofErr w:type="spellEnd"/>
       <w:r>
-        <w:t>" : 10662, "city" : "Nanjing, China" }</w:t>
-      </w:r>
-    </w:p>
-    <w:p>
-      <w:pPr>
-        <w:pStyle w:val="ListParagraph"/>
+        <w:t>" : 1523.142857142857, "city" : "Nanjing, China" }</w:t>
+      </w:r>
+    </w:p>
+    <w:p>
+      <w:pPr>
+        <w:pStyle w:val="a3"/>
+        <w:jc w:val="both"/>
+      </w:pPr>
+    </w:p>
+    <w:p>
+      <w:pPr>
+        <w:pStyle w:val="a3"/>
+        <w:jc w:val="both"/>
+      </w:pPr>
+    </w:p>
+    <w:p>
+      <w:pPr>
+        <w:pStyle w:val="a3"/>
         <w:numPr>
           <w:ilvl w:val="0"/>
           <w:numId w:val="1"/>
@@ -554,13 +574,12 @@
         <w:jc w:val="both"/>
       </w:pPr>
       <w:r>
-        <w:lastRenderedPageBreak/>
         <w:t>Query</w:t>
       </w:r>
     </w:p>
     <w:p>
       <w:pPr>
-        <w:pStyle w:val="ListParagraph"/>
+        <w:pStyle w:val="a3"/>
         <w:jc w:val="both"/>
       </w:pPr>
       <w:proofErr w:type="spellStart"/>
@@ -579,7 +598,7 @@
     </w:p>
     <w:p>
       <w:pPr>
-        <w:pStyle w:val="ListParagraph"/>
+        <w:pStyle w:val="a3"/>
         <w:jc w:val="both"/>
       </w:pPr>
       <w:r>
@@ -604,7 +623,7 @@
     </w:p>
     <w:p>
       <w:pPr>
-        <w:pStyle w:val="ListParagraph"/>
+        <w:pStyle w:val="a3"/>
         <w:jc w:val="both"/>
       </w:pPr>
       <w:r>
@@ -621,7 +640,7 @@
     </w:p>
     <w:p>
       <w:pPr>
-        <w:pStyle w:val="ListParagraph"/>
+        <w:pStyle w:val="a3"/>
         <w:jc w:val="both"/>
       </w:pPr>
       <w:r>
@@ -646,7 +665,7 @@
     </w:p>
     <w:p>
       <w:pPr>
-        <w:pStyle w:val="ListParagraph"/>
+        <w:pStyle w:val="a3"/>
         <w:jc w:val="both"/>
       </w:pPr>
       <w:r>
@@ -663,7 +682,7 @@
     </w:p>
     <w:p>
       <w:pPr>
-        <w:pStyle w:val="ListParagraph"/>
+        <w:pStyle w:val="a3"/>
         <w:jc w:val="both"/>
       </w:pPr>
       <w:r>
@@ -672,7 +691,7 @@
     </w:p>
     <w:p>
       <w:pPr>
-        <w:pStyle w:val="ListParagraph"/>
+        <w:pStyle w:val="a3"/>
         <w:jc w:val="both"/>
       </w:pPr>
       <w:r>
@@ -681,7 +700,7 @@
     </w:p>
     <w:p>
       <w:pPr>
-        <w:pStyle w:val="ListParagraph"/>
+        <w:pStyle w:val="a3"/>
         <w:jc w:val="both"/>
       </w:pPr>
       <w:r>
@@ -698,13 +717,13 @@
     </w:p>
     <w:p>
       <w:pPr>
-        <w:pStyle w:val="ListParagraph"/>
-        <w:jc w:val="both"/>
-      </w:pPr>
-    </w:p>
-    <w:p>
-      <w:pPr>
-        <w:pStyle w:val="ListParagraph"/>
+        <w:pStyle w:val="a3"/>
+        <w:jc w:val="both"/>
+      </w:pPr>
+    </w:p>
+    <w:p>
+      <w:pPr>
+        <w:pStyle w:val="a3"/>
         <w:jc w:val="both"/>
       </w:pPr>
       <w:r>
@@ -716,7 +735,7 @@
     </w:p>
     <w:p>
       <w:pPr>
-        <w:pStyle w:val="ListParagraph"/>
+        <w:pStyle w:val="a3"/>
         <w:jc w:val="both"/>
       </w:pPr>
       <w:r>
@@ -725,7 +744,7 @@
     </w:p>
     <w:p>
       <w:pPr>
-        <w:pStyle w:val="ListParagraph"/>
+        <w:pStyle w:val="a3"/>
         <w:jc w:val="both"/>
       </w:pPr>
       <w:r>
@@ -742,7 +761,7 @@
     </w:p>
     <w:p>
       <w:pPr>
-        <w:pStyle w:val="ListParagraph"/>
+        <w:pStyle w:val="a3"/>
         <w:jc w:val="both"/>
       </w:pPr>
       <w:r>
@@ -759,7 +778,7 @@
     </w:p>
     <w:p>
       <w:pPr>
-        <w:pStyle w:val="ListParagraph"/>
+        <w:pStyle w:val="a3"/>
         <w:jc w:val="both"/>
       </w:pPr>
       <w:r>
@@ -768,7 +787,7 @@
     </w:p>
     <w:p>
       <w:pPr>
-        <w:pStyle w:val="ListParagraph"/>
+        <w:pStyle w:val="a3"/>
         <w:jc w:val="both"/>
       </w:pPr>
       <w:r>
@@ -785,7 +804,7 @@
     </w:p>
     <w:p>
       <w:pPr>
-        <w:pStyle w:val="ListParagraph"/>
+        <w:pStyle w:val="a3"/>
         <w:jc w:val="both"/>
       </w:pPr>
       <w:r>
@@ -802,7 +821,7 @@
     </w:p>
     <w:p>
       <w:pPr>
-        <w:pStyle w:val="ListParagraph"/>
+        <w:pStyle w:val="a3"/>
         <w:jc w:val="both"/>
       </w:pPr>
       <w:r>
@@ -811,7 +830,7 @@
     </w:p>
     <w:p>
       <w:pPr>
-        <w:pStyle w:val="ListParagraph"/>
+        <w:pStyle w:val="a3"/>
         <w:jc w:val="both"/>
       </w:pPr>
       <w:r>
@@ -820,13 +839,13 @@
     </w:p>
     <w:p>
       <w:pPr>
-        <w:pStyle w:val="ListParagraph"/>
-        <w:jc w:val="both"/>
-      </w:pPr>
-    </w:p>
-    <w:p>
-      <w:pPr>
-        <w:pStyle w:val="ListParagraph"/>
+        <w:pStyle w:val="a3"/>
+        <w:jc w:val="both"/>
+      </w:pPr>
+    </w:p>
+    <w:p>
+      <w:pPr>
+        <w:pStyle w:val="a3"/>
         <w:numPr>
           <w:ilvl w:val="0"/>
           <w:numId w:val="1"/>
@@ -845,7 +864,7 @@
     </w:p>
     <w:p>
       <w:pPr>
-        <w:pStyle w:val="ListParagraph"/>
+        <w:pStyle w:val="a3"/>
         <w:jc w:val="both"/>
       </w:pPr>
       <w:proofErr w:type="spellStart"/>
@@ -864,7 +883,7 @@
     </w:p>
     <w:p>
       <w:pPr>
-        <w:pStyle w:val="ListParagraph"/>
+        <w:pStyle w:val="a3"/>
         <w:jc w:val="both"/>
       </w:pPr>
       <w:proofErr w:type="gramStart"/>
@@ -886,7 +905,7 @@
     </w:p>
     <w:p>
       <w:pPr>
-        <w:pStyle w:val="ListParagraph"/>
+        <w:pStyle w:val="a3"/>
         <w:jc w:val="both"/>
       </w:pPr>
       <w:r>
@@ -895,7 +914,7 @@
     </w:p>
     <w:p>
       <w:pPr>
-        <w:pStyle w:val="ListParagraph"/>
+        <w:pStyle w:val="a3"/>
         <w:jc w:val="both"/>
       </w:pPr>
       <w:r>
@@ -912,7 +931,7 @@
     </w:p>
     <w:p>
       <w:pPr>
-        <w:pStyle w:val="ListParagraph"/>
+        <w:pStyle w:val="a3"/>
         <w:jc w:val="both"/>
       </w:pPr>
       <w:r>
@@ -929,7 +948,7 @@
     </w:p>
     <w:p>
       <w:pPr>
-        <w:pStyle w:val="ListParagraph"/>
+        <w:pStyle w:val="a3"/>
         <w:jc w:val="both"/>
       </w:pPr>
       <w:r>
@@ -950,7 +969,7 @@
     </w:p>
     <w:p>
       <w:pPr>
-        <w:pStyle w:val="ListParagraph"/>
+        <w:pStyle w:val="a3"/>
         <w:jc w:val="both"/>
       </w:pPr>
       <w:r>
@@ -971,7 +990,7 @@
     </w:p>
     <w:p>
       <w:pPr>
-        <w:pStyle w:val="ListParagraph"/>
+        <w:pStyle w:val="a3"/>
         <w:jc w:val="both"/>
       </w:pPr>
       <w:r>
@@ -992,7 +1011,7 @@
     </w:p>
     <w:p>
       <w:pPr>
-        <w:pStyle w:val="ListParagraph"/>
+        <w:pStyle w:val="a3"/>
         <w:jc w:val="both"/>
       </w:pPr>
       <w:r>
@@ -1001,7 +1020,7 @@
     </w:p>
     <w:p>
       <w:pPr>
-        <w:pStyle w:val="ListParagraph"/>
+        <w:pStyle w:val="a3"/>
         <w:jc w:val="both"/>
       </w:pPr>
       <w:r>
@@ -1010,7 +1029,7 @@
     </w:p>
     <w:p>
       <w:pPr>
-        <w:pStyle w:val="ListParagraph"/>
+        <w:pStyle w:val="a3"/>
         <w:jc w:val="both"/>
       </w:pPr>
       <w:r>
@@ -1019,7 +1038,7 @@
     </w:p>
     <w:p>
       <w:pPr>
-        <w:pStyle w:val="ListParagraph"/>
+        <w:pStyle w:val="a3"/>
         <w:jc w:val="both"/>
       </w:pPr>
       <w:r>
@@ -1035,7 +1054,7 @@
     </w:p>
     <w:p>
       <w:pPr>
-        <w:pStyle w:val="ListParagraph"/>
+        <w:pStyle w:val="a3"/>
         <w:jc w:val="both"/>
       </w:pPr>
       <w:r>
@@ -1044,7 +1063,7 @@
     </w:p>
     <w:p>
       <w:pPr>
-        <w:pStyle w:val="ListParagraph"/>
+        <w:pStyle w:val="a3"/>
         <w:jc w:val="both"/>
       </w:pPr>
       <w:r>
@@ -1060,7 +1079,7 @@
     </w:p>
     <w:p>
       <w:pPr>
-        <w:pStyle w:val="ListParagraph"/>
+        <w:pStyle w:val="a3"/>
         <w:jc w:val="both"/>
       </w:pPr>
       <w:r>
@@ -1069,7 +1088,7 @@
     </w:p>
     <w:p>
       <w:pPr>
-        <w:pStyle w:val="ListParagraph"/>
+        <w:pStyle w:val="a3"/>
         <w:jc w:val="both"/>
       </w:pPr>
       <w:r>
@@ -1078,7 +1097,7 @@
     </w:p>
     <w:p>
       <w:pPr>
-        <w:pStyle w:val="ListParagraph"/>
+        <w:pStyle w:val="a3"/>
         <w:jc w:val="both"/>
       </w:pPr>
       <w:proofErr w:type="gramStart"/>
@@ -1092,7 +1111,7 @@
     </w:p>
     <w:p>
       <w:pPr>
-        <w:pStyle w:val="ListParagraph"/>
+        <w:pStyle w:val="a3"/>
         <w:jc w:val="both"/>
       </w:pPr>
       <w:r>
@@ -1101,7 +1120,7 @@
     </w:p>
     <w:p>
       <w:pPr>
-        <w:pStyle w:val="ListParagraph"/>
+        <w:pStyle w:val="a3"/>
         <w:jc w:val="both"/>
       </w:pPr>
       <w:r>
@@ -1110,7 +1129,7 @@
     </w:p>
     <w:p>
       <w:pPr>
-        <w:pStyle w:val="ListParagraph"/>
+        <w:pStyle w:val="a3"/>
         <w:jc w:val="both"/>
       </w:pPr>
       <w:r>
@@ -1119,7 +1138,7 @@
     </w:p>
     <w:p>
       <w:pPr>
-        <w:pStyle w:val="ListParagraph"/>
+        <w:pStyle w:val="a3"/>
         <w:jc w:val="both"/>
       </w:pPr>
       <w:proofErr w:type="gramStart"/>
@@ -1133,11 +1152,12 @@
     </w:p>
     <w:p>
       <w:pPr>
-        <w:pStyle w:val="ListParagraph"/>
-        <w:jc w:val="both"/>
-      </w:pPr>
-      <w:proofErr w:type="gramStart"/>
-      <w:r>
+        <w:pStyle w:val="a3"/>
+        <w:jc w:val="both"/>
+      </w:pPr>
+      <w:proofErr w:type="gramStart"/>
+      <w:r>
+        <w:lastRenderedPageBreak/>
         <w:t>{ $</w:t>
       </w:r>
       <w:proofErr w:type="gramEnd"/>
@@ -1147,7 +1167,7 @@
     </w:p>
     <w:p>
       <w:pPr>
-        <w:pStyle w:val="ListParagraph"/>
+        <w:pStyle w:val="a3"/>
         <w:jc w:val="both"/>
       </w:pPr>
       <w:r>
@@ -1164,14 +1184,13 @@
     </w:p>
     <w:p>
       <w:pPr>
-        <w:pStyle w:val="ListParagraph"/>
+        <w:pStyle w:val="a3"/>
         <w:jc w:val="both"/>
       </w:pPr>
       <w:r>
         <w:rPr>
           <w:highlight w:val="yellow"/>
         </w:rPr>
-        <w:lastRenderedPageBreak/>
         <w:t>Result</w:t>
       </w:r>
       <w:r>
@@ -1180,7 +1199,7 @@
     </w:p>
     <w:p>
       <w:pPr>
-        <w:pStyle w:val="ListParagraph"/>
+        <w:pStyle w:val="a3"/>
         <w:jc w:val="both"/>
       </w:pPr>
       <w:proofErr w:type="gramStart"/>
@@ -1218,7 +1237,7 @@
     </w:p>
     <w:p>
       <w:pPr>
-        <w:pStyle w:val="ListParagraph"/>
+        <w:pStyle w:val="a3"/>
         <w:jc w:val="both"/>
       </w:pPr>
       <w:proofErr w:type="gramStart"/>
@@ -1232,7 +1251,7 @@
     </w:p>
     <w:p>
       <w:pPr>
-        <w:pStyle w:val="ListParagraph"/>
+        <w:pStyle w:val="a3"/>
         <w:jc w:val="both"/>
       </w:pPr>
       <w:proofErr w:type="gramStart"/>
@@ -1246,7 +1265,7 @@
     </w:p>
     <w:p>
       <w:pPr>
-        <w:pStyle w:val="ListParagraph"/>
+        <w:pStyle w:val="a3"/>
         <w:jc w:val="both"/>
       </w:pPr>
       <w:proofErr w:type="gramStart"/>
@@ -1260,7 +1279,7 @@
     </w:p>
     <w:p>
       <w:pPr>
-        <w:pStyle w:val="ListParagraph"/>
+        <w:pStyle w:val="a3"/>
         <w:jc w:val="both"/>
       </w:pPr>
       <w:proofErr w:type="gramStart"/>
@@ -1282,7 +1301,7 @@
     </w:p>
     <w:p>
       <w:pPr>
-        <w:pStyle w:val="ListParagraph"/>
+        <w:pStyle w:val="a3"/>
         <w:jc w:val="both"/>
       </w:pPr>
       <w:proofErr w:type="gramStart"/>
@@ -1296,7 +1315,7 @@
     </w:p>
     <w:p>
       <w:pPr>
-        <w:pStyle w:val="ListParagraph"/>
+        <w:pStyle w:val="a3"/>
         <w:jc w:val="both"/>
       </w:pPr>
       <w:r>
@@ -1310,18 +1329,16 @@
       <w:r>
         <w:t xml:space="preserve"> Limited", "total" : 183 }</w:t>
       </w:r>
-      <w:bookmarkStart w:id="0" w:name="_GoBack"/>
-      <w:bookmarkEnd w:id="0"/>
-    </w:p>
-    <w:p>
-      <w:pPr>
-        <w:pStyle w:val="ListParagraph"/>
-        <w:jc w:val="both"/>
-      </w:pPr>
-    </w:p>
-    <w:p>
-      <w:pPr>
-        <w:pStyle w:val="ListParagraph"/>
+    </w:p>
+    <w:p>
+      <w:pPr>
+        <w:pStyle w:val="a3"/>
+        <w:jc w:val="both"/>
+      </w:pPr>
+    </w:p>
+    <w:p>
+      <w:pPr>
+        <w:pStyle w:val="a3"/>
         <w:numPr>
           <w:ilvl w:val="0"/>
           <w:numId w:val="1"/>
@@ -1340,7 +1357,7 @@
     </w:p>
     <w:p>
       <w:pPr>
-        <w:pStyle w:val="ListParagraph"/>
+        <w:pStyle w:val="a3"/>
         <w:jc w:val="both"/>
       </w:pPr>
       <w:proofErr w:type="spellStart"/>
@@ -1359,7 +1376,7 @@
     </w:p>
     <w:p>
       <w:pPr>
-        <w:pStyle w:val="ListParagraph"/>
+        <w:pStyle w:val="a3"/>
         <w:jc w:val="both"/>
       </w:pPr>
       <w:proofErr w:type="gramStart"/>
@@ -1381,7 +1398,7 @@
     </w:p>
     <w:p>
       <w:pPr>
-        <w:pStyle w:val="ListParagraph"/>
+        <w:pStyle w:val="a3"/>
         <w:jc w:val="both"/>
       </w:pPr>
       <w:r>
@@ -1390,7 +1407,7 @@
     </w:p>
     <w:p>
       <w:pPr>
-        <w:pStyle w:val="ListParagraph"/>
+        <w:pStyle w:val="a3"/>
         <w:jc w:val="both"/>
       </w:pPr>
       <w:r>
@@ -1399,7 +1416,7 @@
     </w:p>
     <w:p>
       <w:pPr>
-        <w:pStyle w:val="ListParagraph"/>
+        <w:pStyle w:val="a3"/>
         <w:jc w:val="both"/>
       </w:pPr>
       <w:r>
@@ -1408,7 +1425,7 @@
     </w:p>
     <w:p>
       <w:pPr>
-        <w:pStyle w:val="ListParagraph"/>
+        <w:pStyle w:val="a3"/>
         <w:jc w:val="both"/>
       </w:pPr>
       <w:r>
@@ -1424,7 +1441,7 @@
     </w:p>
     <w:p>
       <w:pPr>
-        <w:pStyle w:val="ListParagraph"/>
+        <w:pStyle w:val="a3"/>
         <w:jc w:val="both"/>
       </w:pPr>
       <w:r>
@@ -1455,7 +1472,7 @@
     </w:p>
     <w:p>
       <w:pPr>
-        <w:pStyle w:val="ListParagraph"/>
+        <w:pStyle w:val="a3"/>
         <w:jc w:val="both"/>
       </w:pPr>
       <w:r>
@@ -1486,7 +1503,7 @@
     </w:p>
     <w:p>
       <w:pPr>
-        <w:pStyle w:val="ListParagraph"/>
+        <w:pStyle w:val="a3"/>
         <w:jc w:val="both"/>
       </w:pPr>
       <w:r>
@@ -1503,7 +1520,7 @@
     </w:p>
     <w:p>
       <w:pPr>
-        <w:pStyle w:val="ListParagraph"/>
+        <w:pStyle w:val="a3"/>
         <w:jc w:val="both"/>
       </w:pPr>
       <w:r>
@@ -1519,7 +1536,7 @@
     </w:p>
     <w:p>
       <w:pPr>
-        <w:pStyle w:val="ListParagraph"/>
+        <w:pStyle w:val="a3"/>
         <w:jc w:val="both"/>
       </w:pPr>
       <w:r>
@@ -1528,7 +1545,7 @@
     </w:p>
     <w:p>
       <w:pPr>
-        <w:pStyle w:val="ListParagraph"/>
+        <w:pStyle w:val="a3"/>
         <w:jc w:val="both"/>
       </w:pPr>
       <w:r>
@@ -1537,7 +1554,7 @@
     </w:p>
     <w:p>
       <w:pPr>
-        <w:pStyle w:val="ListParagraph"/>
+        <w:pStyle w:val="a3"/>
         <w:jc w:val="both"/>
       </w:pPr>
       <w:proofErr w:type="gramStart"/>
@@ -1551,7 +1568,7 @@
     </w:p>
     <w:p>
       <w:pPr>
-        <w:pStyle w:val="ListParagraph"/>
+        <w:pStyle w:val="a3"/>
         <w:jc w:val="both"/>
       </w:pPr>
       <w:r>
@@ -1568,7 +1585,7 @@
     </w:p>
     <w:p>
       <w:pPr>
-        <w:pStyle w:val="ListParagraph"/>
+        <w:pStyle w:val="a3"/>
         <w:jc w:val="both"/>
       </w:pPr>
       <w:r>
@@ -1577,7 +1594,7 @@
     </w:p>
     <w:p>
       <w:pPr>
-        <w:pStyle w:val="ListParagraph"/>
+        <w:pStyle w:val="a3"/>
         <w:jc w:val="both"/>
       </w:pPr>
       <w:r>
@@ -1586,7 +1603,7 @@
     </w:p>
     <w:p>
       <w:pPr>
-        <w:pStyle w:val="ListParagraph"/>
+        <w:pStyle w:val="a3"/>
         <w:jc w:val="both"/>
       </w:pPr>
       <w:proofErr w:type="gramStart"/>
@@ -1600,7 +1617,7 @@
     </w:p>
     <w:p>
       <w:pPr>
-        <w:pStyle w:val="ListParagraph"/>
+        <w:pStyle w:val="a3"/>
         <w:jc w:val="both"/>
       </w:pPr>
       <w:proofErr w:type="gramStart"/>
@@ -1614,7 +1631,7 @@
     </w:p>
     <w:p>
       <w:pPr>
-        <w:pStyle w:val="ListParagraph"/>
+        <w:pStyle w:val="a3"/>
         <w:jc w:val="both"/>
       </w:pPr>
       <w:r>
@@ -1631,7 +1648,7 @@
     </w:p>
     <w:p>
       <w:pPr>
-        <w:pStyle w:val="ListParagraph"/>
+        <w:pStyle w:val="a3"/>
         <w:jc w:val="both"/>
       </w:pPr>
       <w:r>
@@ -1640,7 +1657,7 @@
     </w:p>
     <w:p>
       <w:pPr>
-        <w:pStyle w:val="ListParagraph"/>
+        <w:pStyle w:val="a3"/>
         <w:jc w:val="both"/>
       </w:pPr>
       <w:r>
@@ -1649,7 +1666,7 @@
     </w:p>
     <w:p>
       <w:pPr>
-        <w:pStyle w:val="ListParagraph"/>
+        <w:pStyle w:val="a3"/>
         <w:jc w:val="both"/>
       </w:pPr>
       <w:proofErr w:type="gramStart"/>
@@ -1663,7 +1680,7 @@
     </w:p>
     <w:p>
       <w:pPr>
-        <w:pStyle w:val="ListParagraph"/>
+        <w:pStyle w:val="a3"/>
         <w:jc w:val="both"/>
       </w:pPr>
       <w:r>
@@ -1672,7 +1689,7 @@
     </w:p>
     <w:p>
       <w:pPr>
-        <w:pStyle w:val="ListParagraph"/>
+        <w:pStyle w:val="a3"/>
         <w:jc w:val="both"/>
       </w:pPr>
       <w:r>
@@ -1697,7 +1714,7 @@
     </w:p>
     <w:p>
       <w:pPr>
-        <w:pStyle w:val="ListParagraph"/>
+        <w:pStyle w:val="a3"/>
         <w:jc w:val="both"/>
       </w:pPr>
       <w:r>
@@ -1706,7 +1723,7 @@
     </w:p>
     <w:p>
       <w:pPr>
-        <w:pStyle w:val="ListParagraph"/>
+        <w:pStyle w:val="a3"/>
         <w:jc w:val="both"/>
       </w:pPr>
       <w:r>
@@ -1725,7 +1742,7 @@
     </w:p>
     <w:p>
       <w:pPr>
-        <w:pStyle w:val="ListParagraph"/>
+        <w:pStyle w:val="a3"/>
         <w:jc w:val="both"/>
       </w:pPr>
       <w:r>
@@ -1744,7 +1761,7 @@
     </w:p>
     <w:p>
       <w:pPr>
-        <w:pStyle w:val="ListParagraph"/>
+        <w:pStyle w:val="a3"/>
         <w:jc w:val="both"/>
       </w:pPr>
       <w:r>
@@ -1753,7 +1770,7 @@
     </w:p>
     <w:p>
       <w:pPr>
-        <w:pStyle w:val="ListParagraph"/>
+        <w:pStyle w:val="a3"/>
         <w:jc w:val="both"/>
       </w:pPr>
       <w:r>
@@ -1762,7 +1779,7 @@
     </w:p>
     <w:p>
       <w:pPr>
-        <w:pStyle w:val="ListParagraph"/>
+        <w:pStyle w:val="a3"/>
         <w:jc w:val="both"/>
       </w:pPr>
       <w:r>
@@ -1779,13 +1796,13 @@
     </w:p>
     <w:p>
       <w:pPr>
-        <w:pStyle w:val="ListParagraph"/>
-        <w:jc w:val="both"/>
-      </w:pPr>
-    </w:p>
-    <w:p>
-      <w:pPr>
-        <w:pStyle w:val="ListParagraph"/>
+        <w:pStyle w:val="a3"/>
+        <w:jc w:val="both"/>
+      </w:pPr>
+    </w:p>
+    <w:p>
+      <w:pPr>
+        <w:pStyle w:val="a3"/>
         <w:jc w:val="both"/>
       </w:pPr>
       <w:r>
@@ -1800,13 +1817,13 @@
     </w:p>
     <w:p>
       <w:pPr>
-        <w:pStyle w:val="ListParagraph"/>
-        <w:jc w:val="both"/>
-      </w:pPr>
-    </w:p>
-    <w:p>
-      <w:pPr>
-        <w:pStyle w:val="ListParagraph"/>
+        <w:pStyle w:val="a3"/>
+        <w:jc w:val="both"/>
+      </w:pPr>
+    </w:p>
+    <w:p>
+      <w:pPr>
+        <w:pStyle w:val="a3"/>
         <w:jc w:val="both"/>
       </w:pPr>
       <w:r>
@@ -1815,11 +1832,10 @@
     </w:p>
     <w:p>
       <w:pPr>
-        <w:pStyle w:val="ListParagraph"/>
-        <w:jc w:val="both"/>
-      </w:pPr>
-      <w:r>
-        <w:lastRenderedPageBreak/>
+        <w:pStyle w:val="a3"/>
+        <w:jc w:val="both"/>
+      </w:pPr>
+      <w:r>
         <w:t xml:space="preserve">        "</w:t>
       </w:r>
       <w:proofErr w:type="spellStart"/>
@@ -1838,7 +1854,7 @@
     </w:p>
     <w:p>
       <w:pPr>
-        <w:pStyle w:val="ListParagraph"/>
+        <w:pStyle w:val="a3"/>
         <w:jc w:val="both"/>
       </w:pPr>
       <w:r>
@@ -1855,7 +1871,7 @@
     </w:p>
     <w:p>
       <w:pPr>
-        <w:pStyle w:val="ListParagraph"/>
+        <w:pStyle w:val="a3"/>
         <w:jc w:val="both"/>
       </w:pPr>
       <w:r>
@@ -1872,7 +1888,7 @@
     </w:p>
     <w:p>
       <w:pPr>
-        <w:pStyle w:val="ListParagraph"/>
+        <w:pStyle w:val="a3"/>
         <w:jc w:val="both"/>
       </w:pPr>
       <w:r>
@@ -1889,7 +1905,7 @@
     </w:p>
     <w:p>
       <w:pPr>
-        <w:pStyle w:val="ListParagraph"/>
+        <w:pStyle w:val="a3"/>
         <w:jc w:val="both"/>
       </w:pPr>
       <w:r>
@@ -1898,7 +1914,7 @@
     </w:p>
     <w:p>
       <w:pPr>
-        <w:pStyle w:val="ListParagraph"/>
+        <w:pStyle w:val="a3"/>
         <w:jc w:val="both"/>
       </w:pPr>
       <w:r>
@@ -1907,7 +1923,7 @@
     </w:p>
     <w:p>
       <w:pPr>
-        <w:pStyle w:val="ListParagraph"/>
+        <w:pStyle w:val="a3"/>
         <w:jc w:val="both"/>
       </w:pPr>
       <w:r>
@@ -1916,7 +1932,7 @@
     </w:p>
     <w:p>
       <w:pPr>
-        <w:pStyle w:val="ListParagraph"/>
+        <w:pStyle w:val="a3"/>
         <w:jc w:val="both"/>
       </w:pPr>
       <w:r>
@@ -1938,7 +1954,7 @@
     </w:p>
     <w:p>
       <w:pPr>
-        <w:pStyle w:val="ListParagraph"/>
+        <w:pStyle w:val="a3"/>
         <w:jc w:val="both"/>
       </w:pPr>
       <w:r>
@@ -1955,7 +1971,7 @@
     </w:p>
     <w:p>
       <w:pPr>
-        <w:pStyle w:val="ListParagraph"/>
+        <w:pStyle w:val="a3"/>
         <w:jc w:val="both"/>
       </w:pPr>
       <w:r>
@@ -1972,7 +1988,7 @@
     </w:p>
     <w:p>
       <w:pPr>
-        <w:pStyle w:val="ListParagraph"/>
+        <w:pStyle w:val="a3"/>
         <w:jc w:val="both"/>
       </w:pPr>
       <w:r>
@@ -1989,7 +2005,7 @@
     </w:p>
     <w:p>
       <w:pPr>
-        <w:pStyle w:val="ListParagraph"/>
+        <w:pStyle w:val="a3"/>
         <w:jc w:val="both"/>
       </w:pPr>
       <w:r>
@@ -1998,7 +2014,7 @@
     </w:p>
     <w:p>
       <w:pPr>
-        <w:pStyle w:val="ListParagraph"/>
+        <w:pStyle w:val="a3"/>
         <w:jc w:val="both"/>
       </w:pPr>
       <w:r>
@@ -2007,7 +2023,7 @@
     </w:p>
     <w:p>
       <w:pPr>
-        <w:pStyle w:val="ListParagraph"/>
+        <w:pStyle w:val="a3"/>
         <w:jc w:val="both"/>
       </w:pPr>
       <w:r>
@@ -2016,7 +2032,7 @@
     </w:p>
     <w:p>
       <w:pPr>
-        <w:pStyle w:val="ListParagraph"/>
+        <w:pStyle w:val="a3"/>
         <w:jc w:val="both"/>
       </w:pPr>
       <w:r>
@@ -2038,7 +2054,7 @@
     </w:p>
     <w:p>
       <w:pPr>
-        <w:pStyle w:val="ListParagraph"/>
+        <w:pStyle w:val="a3"/>
         <w:jc w:val="both"/>
       </w:pPr>
       <w:r>
@@ -2055,7 +2071,7 @@
     </w:p>
     <w:p>
       <w:pPr>
-        <w:pStyle w:val="ListParagraph"/>
+        <w:pStyle w:val="a3"/>
         <w:jc w:val="both"/>
       </w:pPr>
       <w:r>
@@ -2072,7 +2088,7 @@
     </w:p>
     <w:p>
       <w:pPr>
-        <w:pStyle w:val="ListParagraph"/>
+        <w:pStyle w:val="a3"/>
         <w:jc w:val="both"/>
       </w:pPr>
       <w:r>
@@ -2089,7 +2105,7 @@
     </w:p>
     <w:p>
       <w:pPr>
-        <w:pStyle w:val="ListParagraph"/>
+        <w:pStyle w:val="a3"/>
         <w:jc w:val="both"/>
       </w:pPr>
       <w:r>
@@ -2098,7 +2114,7 @@
     </w:p>
     <w:p>
       <w:pPr>
-        <w:pStyle w:val="ListParagraph"/>
+        <w:pStyle w:val="a3"/>
         <w:jc w:val="both"/>
       </w:pPr>
       <w:r>
@@ -2107,7 +2123,7 @@
     </w:p>
     <w:p>
       <w:pPr>
-        <w:pStyle w:val="ListParagraph"/>
+        <w:pStyle w:val="a3"/>
         <w:jc w:val="both"/>
       </w:pPr>
       <w:r>
@@ -2116,7 +2132,7 @@
     </w:p>
     <w:p>
       <w:pPr>
-        <w:pStyle w:val="ListParagraph"/>
+        <w:pStyle w:val="a3"/>
         <w:jc w:val="both"/>
       </w:pPr>
       <w:r>
@@ -2138,7 +2154,7 @@
     </w:p>
     <w:p>
       <w:pPr>
-        <w:pStyle w:val="ListParagraph"/>
+        <w:pStyle w:val="a3"/>
         <w:jc w:val="both"/>
       </w:pPr>
       <w:r>
@@ -2155,7 +2171,7 @@
     </w:p>
     <w:p>
       <w:pPr>
-        <w:pStyle w:val="ListParagraph"/>
+        <w:pStyle w:val="a3"/>
         <w:jc w:val="both"/>
       </w:pPr>
       <w:r>
@@ -2172,7 +2188,7 @@
     </w:p>
     <w:p>
       <w:pPr>
-        <w:pStyle w:val="ListParagraph"/>
+        <w:pStyle w:val="a3"/>
         <w:jc w:val="both"/>
       </w:pPr>
       <w:r>
@@ -2189,7 +2205,7 @@
     </w:p>
     <w:p>
       <w:pPr>
-        <w:pStyle w:val="ListParagraph"/>
+        <w:pStyle w:val="a3"/>
         <w:jc w:val="both"/>
       </w:pPr>
       <w:r>
@@ -2198,7 +2214,7 @@
     </w:p>
     <w:p>
       <w:pPr>
-        <w:pStyle w:val="ListParagraph"/>
+        <w:pStyle w:val="a3"/>
         <w:jc w:val="both"/>
       </w:pPr>
       <w:r>
@@ -2207,7 +2223,7 @@
     </w:p>
     <w:p>
       <w:pPr>
-        <w:pStyle w:val="ListParagraph"/>
+        <w:pStyle w:val="a3"/>
         <w:jc w:val="both"/>
       </w:pPr>
       <w:r>
@@ -2216,7 +2232,7 @@
     </w:p>
     <w:p>
       <w:pPr>
-        <w:pStyle w:val="ListParagraph"/>
+        <w:pStyle w:val="a3"/>
         <w:jc w:val="both"/>
       </w:pPr>
       <w:r>
@@ -2238,7 +2254,7 @@
     </w:p>
     <w:p>
       <w:pPr>
-        <w:pStyle w:val="ListParagraph"/>
+        <w:pStyle w:val="a3"/>
         <w:jc w:val="both"/>
       </w:pPr>
       <w:r>
@@ -2255,7 +2271,7 @@
     </w:p>
     <w:p>
       <w:pPr>
-        <w:pStyle w:val="ListParagraph"/>
+        <w:pStyle w:val="a3"/>
         <w:jc w:val="both"/>
       </w:pPr>
       <w:r>
@@ -2272,7 +2288,7 @@
     </w:p>
     <w:p>
       <w:pPr>
-        <w:pStyle w:val="ListParagraph"/>
+        <w:pStyle w:val="a3"/>
         <w:jc w:val="both"/>
       </w:pPr>
       <w:r>
@@ -2289,7 +2305,7 @@
     </w:p>
     <w:p>
       <w:pPr>
-        <w:pStyle w:val="ListParagraph"/>
+        <w:pStyle w:val="a3"/>
         <w:jc w:val="both"/>
       </w:pPr>
       <w:r>
@@ -2298,7 +2314,7 @@
     </w:p>
     <w:p>
       <w:pPr>
-        <w:pStyle w:val="ListParagraph"/>
+        <w:pStyle w:val="a3"/>
         <w:jc w:val="both"/>
       </w:pPr>
       <w:r>
@@ -2307,7 +2323,7 @@
     </w:p>
     <w:p>
       <w:pPr>
-        <w:pStyle w:val="ListParagraph"/>
+        <w:pStyle w:val="a3"/>
         <w:jc w:val="both"/>
       </w:pPr>
     </w:p>
@@ -2812,17 +2828,17 @@
     <w:lsdException w:name="Hashtag" w:semiHidden="1" w:unhideWhenUsed="1"/>
     <w:lsdException w:name="Unresolved Mention" w:semiHidden="1" w:unhideWhenUsed="1"/>
   </w:latentStyles>
-  <w:style w:type="paragraph" w:default="1" w:styleId="Normal">
+  <w:style w:type="paragraph" w:default="1" w:styleId="a">
     <w:name w:val="Normal"/>
     <w:qFormat/>
   </w:style>
-  <w:style w:type="character" w:default="1" w:styleId="DefaultParagraphFont">
+  <w:style w:type="character" w:default="1" w:styleId="a0">
     <w:name w:val="Default Paragraph Font"/>
     <w:uiPriority w:val="1"/>
     <w:semiHidden/>
     <w:unhideWhenUsed/>
   </w:style>
-  <w:style w:type="table" w:default="1" w:styleId="TableNormal">
+  <w:style w:type="table" w:default="1" w:styleId="a1">
     <w:name w:val="Normal Table"/>
     <w:uiPriority w:val="99"/>
     <w:semiHidden/>
@@ -2837,15 +2853,15 @@
       </w:tblCellMar>
     </w:tblPr>
   </w:style>
-  <w:style w:type="numbering" w:default="1" w:styleId="NoList">
+  <w:style w:type="numbering" w:default="1" w:styleId="a2">
     <w:name w:val="No List"/>
     <w:uiPriority w:val="99"/>
     <w:semiHidden/>
     <w:unhideWhenUsed/>
   </w:style>
-  <w:style w:type="paragraph" w:styleId="ListParagraph">
+  <w:style w:type="paragraph" w:styleId="a3">
     <w:name w:val="List Paragraph"/>
-    <w:basedOn w:val="Normal"/>
+    <w:basedOn w:val="a"/>
     <w:uiPriority w:val="34"/>
     <w:qFormat/>
     <w:rsid w:val="00E1211D"/>

</xml_diff>